<commit_message>
ADD: part of report
</commit_message>
<xml_diff>
--- a/lab07/report.docx
+++ b/lab07/report.docx
@@ -304,8 +304,9 @@
           <w:szCs w:val="20"/>
           <w:u w:val="single"/>
         </w:rPr>
-        <w:t xml:space="preserve">                            «Информатика и системы управления»</w:t>
-      </w:r>
+        <w:t xml:space="preserve">                         </w:t>
+      </w:r>
+      <w:proofErr w:type="gramStart"/>
       <w:r>
         <w:rPr>
           <w:rFonts w:eastAsia="Calibri" w:cs="Times New Roman"/>
@@ -313,8 +314,9 @@
           <w:szCs w:val="20"/>
           <w:u w:val="single"/>
         </w:rPr>
-        <w:tab/>
-      </w:r>
+        <w:t xml:space="preserve">   «</w:t>
+      </w:r>
+      <w:proofErr w:type="gramEnd"/>
       <w:r>
         <w:rPr>
           <w:rFonts w:eastAsia="Calibri" w:cs="Times New Roman"/>
@@ -322,7 +324,7 @@
           <w:szCs w:val="20"/>
           <w:u w:val="single"/>
         </w:rPr>
-        <w:tab/>
+        <w:t>Информатика и системы управления»</w:t>
       </w:r>
       <w:r>
         <w:rPr>
@@ -333,6 +335,24 @@
         </w:rPr>
         <w:tab/>
       </w:r>
+      <w:r>
+        <w:rPr>
+          <w:rFonts w:eastAsia="Calibri" w:cs="Times New Roman"/>
+          <w:sz w:val="24"/>
+          <w:szCs w:val="20"/>
+          <w:u w:val="single"/>
+        </w:rPr>
+        <w:tab/>
+      </w:r>
+      <w:r>
+        <w:rPr>
+          <w:rFonts w:eastAsia="Calibri" w:cs="Times New Roman"/>
+          <w:sz w:val="24"/>
+          <w:szCs w:val="20"/>
+          <w:u w:val="single"/>
+        </w:rPr>
+        <w:tab/>
+      </w:r>
     </w:p>
     <w:p>
       <w:pPr>
@@ -359,7 +379,17 @@
           <w:szCs w:val="20"/>
           <w:u w:val="single"/>
         </w:rPr>
-        <w:t xml:space="preserve">      </w:t>
+        <w:t xml:space="preserve">   </w:t>
+      </w:r>
+      <w:proofErr w:type="gramStart"/>
+      <w:r>
+        <w:rPr>
+          <w:rFonts w:eastAsia="Calibri" w:cs="Times New Roman"/>
+          <w:sz w:val="24"/>
+          <w:szCs w:val="20"/>
+          <w:u w:val="single"/>
+        </w:rPr>
+        <w:t xml:space="preserve">   </w:t>
       </w:r>
       <w:r>
         <w:rPr>
@@ -369,7 +399,18 @@
           <w:szCs w:val="20"/>
           <w:u w:val="single"/>
         </w:rPr>
-        <w:t>«Программное обеспечение ЭВМ и информационные технологии»</w:t>
+        <w:t>«</w:t>
+      </w:r>
+      <w:proofErr w:type="gramEnd"/>
+      <w:r>
+        <w:rPr>
+          <w:rFonts w:eastAsia="Calibri" w:cs="Times New Roman"/>
+          <w:iCs/>
+          <w:sz w:val="24"/>
+          <w:szCs w:val="20"/>
+          <w:u w:val="single"/>
+        </w:rPr>
+        <w:t>Программное обеспечение ЭВМ и информационные технологии»</w:t>
       </w:r>
       <w:r>
         <w:rPr>
@@ -1325,52 +1366,63 @@
     <w:p>
       <w:pPr>
         <w:pStyle w:val="22"/>
+      </w:pPr>
+      <w:r>
+        <w:t xml:space="preserve">Задание 4. Установить </w:t>
+      </w:r>
+      <w:proofErr w:type="spellStart"/>
+      <w:r>
+        <w:t>автоконфигурирование</w:t>
+      </w:r>
+      <w:proofErr w:type="spellEnd"/>
+      <w:r>
+        <w:t xml:space="preserve"> </w:t>
+      </w:r>
+      <w:proofErr w:type="spellStart"/>
+      <w:r>
         <w:rPr>
           <w:lang w:val="en-US"/>
         </w:rPr>
-      </w:pPr>
-      <w:r>
-        <w:t xml:space="preserve">Задание 4. Установить </w:t>
+        <w:t>IPv</w:t>
+      </w:r>
+      <w:proofErr w:type="spellEnd"/>
+      <w:r>
+        <w:t xml:space="preserve">6 </w:t>
+      </w:r>
+      <w:r>
+        <w:t>без отслеживания состояния (</w:t>
+      </w:r>
+      <w:r>
+        <w:rPr>
+          <w:lang w:val="en-US"/>
+        </w:rPr>
+        <w:t>SLAAC</w:t>
+      </w:r>
+      <w:r>
+        <w:t xml:space="preserve">) </w:t>
+      </w:r>
+      <w:r>
+        <w:t xml:space="preserve">для интерфейсов хостов в подсетях 1 и 2. В подсети 3 использовать </w:t>
+      </w:r>
+      <w:r>
+        <w:rPr>
+          <w:lang w:val="en-US"/>
+        </w:rPr>
+        <w:t>SLAAC</w:t>
+      </w:r>
+      <w:r>
+        <w:t xml:space="preserve"> + </w:t>
       </w:r>
       <w:proofErr w:type="spellStart"/>
       <w:r>
-        <w:t>автоконфигурирование</w:t>
+        <w:rPr>
+          <w:lang w:val="en-US"/>
+        </w:rPr>
+        <w:t>DGCPv</w:t>
       </w:r>
       <w:proofErr w:type="spellEnd"/>
       <w:r>
-        <w:t xml:space="preserve"> </w:t>
-      </w:r>
-      <w:proofErr w:type="spellStart"/>
-      <w:r>
-        <w:rPr>
-          <w:lang w:val="en-US"/>
-        </w:rPr>
-        <w:t>IPv</w:t>
-      </w:r>
-      <w:proofErr w:type="spellEnd"/>
-      <w:r>
-        <w:t xml:space="preserve">6 </w:t>
-      </w:r>
-      <w:r>
-        <w:t>без отслеживания состояния (</w:t>
-      </w:r>
-      <w:r>
-        <w:rPr>
-          <w:lang w:val="en-US"/>
-        </w:rPr>
-        <w:t>SLAAC</w:t>
-      </w:r>
-      <w:r>
-        <w:t xml:space="preserve">) </w:t>
-      </w:r>
-      <w:r>
-        <w:t xml:space="preserve">для интерфейсов хостов в подсетях 1 и 2. В подсети 3 использовать </w:t>
-      </w:r>
-      <w:r>
-        <w:rPr>
-          <w:lang w:val="en-US"/>
-        </w:rPr>
-        <w:t>SLAAC + DGCPv6.</w:t>
+        <w:t>6.</w:t>
       </w:r>
     </w:p>
     <w:p>
@@ -1647,9 +1699,15 @@
             <w:pPr>
               <w:pStyle w:val="22"/>
               <w:ind w:firstLine="0"/>
-            </w:pPr>
-            <w:r>
-              <w:t>28</w:t>
+              <w:rPr>
+                <w:lang w:val="en-US"/>
+              </w:rPr>
+            </w:pPr>
+            <w:r>
+              <w:t>2</w:t>
+            </w:r>
+            <w:r>
+              <w:t>6</w:t>
             </w:r>
           </w:p>
         </w:tc>
@@ -1740,9 +1798,15 @@
             <w:pPr>
               <w:pStyle w:val="22"/>
               <w:ind w:firstLine="0"/>
-            </w:pPr>
-            <w:r>
-              <w:t>28</w:t>
+              <w:rPr>
+                <w:lang w:val="en-US"/>
+              </w:rPr>
+            </w:pPr>
+            <w:r>
+              <w:t>2</w:t>
+            </w:r>
+            <w:r>
+              <w:t>6</w:t>
             </w:r>
           </w:p>
         </w:tc>
@@ -1830,9 +1894,15 @@
             <w:pPr>
               <w:pStyle w:val="22"/>
               <w:ind w:firstLine="0"/>
-            </w:pPr>
-            <w:r>
-              <w:t>28</w:t>
+              <w:rPr>
+                <w:lang w:val="en-US"/>
+              </w:rPr>
+            </w:pPr>
+            <w:r>
+              <w:t>2</w:t>
+            </w:r>
+            <w:r>
+              <w:t>6</w:t>
             </w:r>
           </w:p>
         </w:tc>
@@ -1917,12 +1987,18 @@
             <w:pPr>
               <w:pStyle w:val="22"/>
               <w:ind w:firstLine="0"/>
+              <w:rPr>
+                <w:lang w:val="en-US"/>
+              </w:rPr>
             </w:pPr>
             <w:r>
               <w:t>3</w:t>
             </w:r>
             <w:r>
-              <w:t>1</w:t>
+              <w:rPr>
+                <w:lang w:val="en-US"/>
+              </w:rPr>
+              <w:t>0</w:t>
             </w:r>
           </w:p>
         </w:tc>
@@ -1998,12 +2074,18 @@
             <w:pPr>
               <w:pStyle w:val="22"/>
               <w:ind w:firstLine="0"/>
+              <w:rPr>
+                <w:lang w:val="en-US"/>
+              </w:rPr>
             </w:pPr>
             <w:r>
               <w:t>3</w:t>
             </w:r>
             <w:r>
-              <w:t>1</w:t>
+              <w:rPr>
+                <w:lang w:val="en-US"/>
+              </w:rPr>
+              <w:t>0</w:t>
             </w:r>
           </w:p>
         </w:tc>
@@ -2079,12 +2161,18 @@
             <w:pPr>
               <w:pStyle w:val="22"/>
               <w:ind w:firstLine="0"/>
+              <w:rPr>
+                <w:lang w:val="en-US"/>
+              </w:rPr>
             </w:pPr>
             <w:r>
               <w:t>3</w:t>
             </w:r>
             <w:r>
-              <w:t>1</w:t>
+              <w:rPr>
+                <w:lang w:val="en-US"/>
+              </w:rPr>
+              <w:t>0</w:t>
             </w:r>
           </w:p>
         </w:tc>
@@ -2136,87 +2224,17 @@
     <w:p>
       <w:pPr>
         <w:pStyle w:val="22"/>
-        <w:ind w:firstLine="0"/>
-        <w:rPr>
-          <w:lang w:val="en-US"/>
-        </w:rPr>
-      </w:pPr>
-    </w:p>
-    <w:p>
-      <w:pPr>
-        <w:pStyle w:val="22"/>
-        <w:ind w:firstLine="0"/>
-        <w:rPr>
-          <w:lang w:val="en-US"/>
-        </w:rPr>
-      </w:pPr>
-    </w:p>
-    <w:p>
-      <w:pPr>
-        <w:pStyle w:val="22"/>
-        <w:ind w:firstLine="0"/>
-        <w:rPr>
-          <w:lang w:val="en-US"/>
-        </w:rPr>
-      </w:pPr>
-    </w:p>
-    <w:p>
-      <w:pPr>
-        <w:pStyle w:val="22"/>
-        <w:ind w:firstLine="0"/>
-        <w:rPr>
-          <w:lang w:val="en-US"/>
-        </w:rPr>
-      </w:pPr>
-    </w:p>
-    <w:p>
-      <w:pPr>
-        <w:pStyle w:val="22"/>
-        <w:ind w:firstLine="0"/>
-        <w:rPr>
-          <w:lang w:val="en-US"/>
-        </w:rPr>
-      </w:pPr>
-    </w:p>
-    <w:p>
-      <w:pPr>
-        <w:pStyle w:val="13"/>
-        <w:rPr>
-          <w:lang w:val="ru-RU"/>
-        </w:rPr>
-      </w:pPr>
-      <w:r>
-        <w:rPr>
-          <w:lang w:val="ru-RU"/>
-        </w:rPr>
-        <w:t>2.2 Задание 2</w:t>
-      </w:r>
-    </w:p>
-    <w:p>
-      <w:pPr>
-        <w:pStyle w:val="22"/>
-      </w:pPr>
-      <w:r>
-        <w:t>Подсеть 1:</w:t>
-      </w:r>
-    </w:p>
-    <w:p>
-      <w:pPr>
-        <w:pStyle w:val="22"/>
-        <w:rPr>
-          <w:lang w:val="en-US"/>
-        </w:rPr>
+        <w:jc w:val="center"/>
       </w:pPr>
       <w:r>
         <w:rPr>
           <w:noProof/>
         </w:rPr>
-        <w:lastRenderedPageBreak/>
         <w:drawing>
-          <wp:inline distT="0" distB="0" distL="0" distR="0" wp14:anchorId="2BE67B9E" wp14:editId="7770749F">
-            <wp:extent cx="5324027" cy="5172075"/>
-            <wp:effectExtent l="0" t="0" r="0" b="0"/>
-            <wp:docPr id="11" name="Рисунок 11"/>
+          <wp:inline distT="0" distB="0" distL="0" distR="0" wp14:anchorId="5C2DE8E2" wp14:editId="3A796472">
+            <wp:extent cx="4627884" cy="4495800"/>
+            <wp:effectExtent l="0" t="0" r="1270" b="0"/>
+            <wp:docPr id="2" name="Рисунок 2"/>
             <wp:cNvGraphicFramePr>
               <a:graphicFrameLocks xmlns:a="http://schemas.openxmlformats.org/drawingml/2006/main" noChangeAspect="1"/>
             </wp:cNvGraphicFramePr>
@@ -2236,7 +2254,7 @@
                   <pic:spPr>
                     <a:xfrm>
                       <a:off x="0" y="0"/>
-                      <a:ext cx="5325674" cy="5173675"/>
+                      <a:ext cx="4630593" cy="4498432"/>
                     </a:xfrm>
                     <a:prstGeom prst="rect">
                       <a:avLst/>
@@ -2252,64 +2270,6 @@
     <w:p>
       <w:pPr>
         <w:pStyle w:val="22"/>
-      </w:pPr>
-    </w:p>
-    <w:p>
-      <w:pPr>
-        <w:pStyle w:val="22"/>
-      </w:pPr>
-    </w:p>
-    <w:p>
-      <w:pPr>
-        <w:pStyle w:val="22"/>
-      </w:pPr>
-    </w:p>
-    <w:p>
-      <w:pPr>
-        <w:pStyle w:val="22"/>
-      </w:pPr>
-    </w:p>
-    <w:p>
-      <w:pPr>
-        <w:pStyle w:val="22"/>
-      </w:pPr>
-    </w:p>
-    <w:p>
-      <w:pPr>
-        <w:pStyle w:val="22"/>
-      </w:pPr>
-    </w:p>
-    <w:p>
-      <w:pPr>
-        <w:pStyle w:val="22"/>
-      </w:pPr>
-    </w:p>
-    <w:p>
-      <w:pPr>
-        <w:pStyle w:val="22"/>
-      </w:pPr>
-    </w:p>
-    <w:p>
-      <w:pPr>
-        <w:pStyle w:val="22"/>
-      </w:pPr>
-    </w:p>
-    <w:p>
-      <w:pPr>
-        <w:pStyle w:val="22"/>
-      </w:pPr>
-    </w:p>
-    <w:p>
-      <w:pPr>
-        <w:pStyle w:val="22"/>
-      </w:pPr>
-      <w:r>
-        <w:t>Подсеть 2:</w:t>
-      </w:r>
-    </w:p>
-    <w:p>
-      <w:pPr>
-        <w:pStyle w:val="22"/>
         <w:jc w:val="center"/>
       </w:pPr>
       <w:r>
@@ -2318,10 +2278,10 @@
         </w:rPr>
         <w:lastRenderedPageBreak/>
         <w:drawing>
-          <wp:inline distT="0" distB="0" distL="0" distR="0" wp14:anchorId="186F247E" wp14:editId="233CF690">
-            <wp:extent cx="3771900" cy="3664246"/>
-            <wp:effectExtent l="0" t="0" r="0" b="0"/>
-            <wp:docPr id="15" name="Рисунок 15"/>
+          <wp:inline distT="0" distB="0" distL="0" distR="0" wp14:anchorId="5EF0F889" wp14:editId="27001A6D">
+            <wp:extent cx="4486275" cy="4358233"/>
+            <wp:effectExtent l="0" t="0" r="0" b="4445"/>
+            <wp:docPr id="3" name="Рисунок 3"/>
             <wp:cNvGraphicFramePr>
               <a:graphicFrameLocks xmlns:a="http://schemas.openxmlformats.org/drawingml/2006/main" noChangeAspect="1"/>
             </wp:cNvGraphicFramePr>
@@ -2341,7 +2301,7 @@
                   <pic:spPr>
                     <a:xfrm>
                       <a:off x="0" y="0"/>
-                      <a:ext cx="3786071" cy="3678012"/>
+                      <a:ext cx="4489952" cy="4361805"/>
                     </a:xfrm>
                     <a:prstGeom prst="rect">
                       <a:avLst/>
@@ -2357,17 +2317,140 @@
     <w:p>
       <w:pPr>
         <w:pStyle w:val="22"/>
-        <w:jc w:val="center"/>
+      </w:pPr>
+    </w:p>
+    <w:p>
+      <w:pPr>
+        <w:pStyle w:val="22"/>
+        <w:rPr>
+          <w:lang w:val="en-US"/>
+        </w:rPr>
+      </w:pPr>
+    </w:p>
+    <w:p>
+      <w:pPr>
+        <w:pStyle w:val="22"/>
+        <w:rPr>
+          <w:lang w:val="en-US"/>
+        </w:rPr>
+      </w:pPr>
+    </w:p>
+    <w:p>
+      <w:pPr>
+        <w:pStyle w:val="22"/>
+        <w:rPr>
+          <w:lang w:val="en-US"/>
+        </w:rPr>
+      </w:pPr>
+    </w:p>
+    <w:p>
+      <w:pPr>
+        <w:pStyle w:val="22"/>
+        <w:rPr>
+          <w:lang w:val="en-US"/>
+        </w:rPr>
+      </w:pPr>
+    </w:p>
+    <w:p>
+      <w:pPr>
+        <w:pStyle w:val="22"/>
+        <w:rPr>
+          <w:lang w:val="en-US"/>
+        </w:rPr>
+      </w:pPr>
+    </w:p>
+    <w:p>
+      <w:pPr>
+        <w:pStyle w:val="22"/>
+        <w:rPr>
+          <w:lang w:val="en-US"/>
+        </w:rPr>
+      </w:pPr>
+    </w:p>
+    <w:p>
+      <w:pPr>
+        <w:pStyle w:val="22"/>
+        <w:rPr>
+          <w:lang w:val="en-US"/>
+        </w:rPr>
+      </w:pPr>
+    </w:p>
+    <w:p>
+      <w:pPr>
+        <w:pStyle w:val="22"/>
+        <w:rPr>
+          <w:lang w:val="en-US"/>
+        </w:rPr>
+      </w:pPr>
+    </w:p>
+    <w:p>
+      <w:pPr>
+        <w:pStyle w:val="22"/>
+        <w:rPr>
+          <w:lang w:val="en-US"/>
+        </w:rPr>
+      </w:pPr>
+    </w:p>
+    <w:p>
+      <w:pPr>
+        <w:pStyle w:val="22"/>
+        <w:rPr>
+          <w:lang w:val="en-US"/>
+        </w:rPr>
+      </w:pPr>
+    </w:p>
+    <w:p>
+      <w:pPr>
+        <w:pStyle w:val="22"/>
+        <w:rPr>
+          <w:lang w:val="en-US"/>
+        </w:rPr>
+      </w:pPr>
+    </w:p>
+    <w:p>
+      <w:pPr>
+        <w:pStyle w:val="22"/>
+        <w:rPr>
+          <w:lang w:val="en-US"/>
+        </w:rPr>
+      </w:pPr>
+    </w:p>
+    <w:p>
+      <w:pPr>
+        <w:pStyle w:val="22"/>
+        <w:rPr>
+          <w:lang w:val="en-US"/>
+        </w:rPr>
+      </w:pPr>
+    </w:p>
+    <w:p>
+      <w:pPr>
+        <w:pStyle w:val="22"/>
+      </w:pPr>
+      <w:r>
+        <w:rPr>
+          <w:lang w:val="en-US"/>
+        </w:rPr>
+        <w:lastRenderedPageBreak/>
+        <w:t xml:space="preserve">2.2 </w:t>
+      </w:r>
+      <w:r>
+        <w:t>Задание 2</w:t>
+      </w:r>
+    </w:p>
+    <w:p>
+      <w:pPr>
+        <w:pStyle w:val="22"/>
       </w:pPr>
       <w:r>
         <w:rPr>
           <w:noProof/>
         </w:rPr>
         <w:drawing>
-          <wp:inline distT="0" distB="0" distL="0" distR="0" wp14:anchorId="5475D205" wp14:editId="0F493149">
-            <wp:extent cx="3743325" cy="3636487"/>
-            <wp:effectExtent l="0" t="0" r="0" b="2540"/>
-            <wp:docPr id="16" name="Рисунок 16"/>
+          <wp:inline distT="0" distB="0" distL="0" distR="0" wp14:anchorId="78D477D2" wp14:editId="017930EA">
+            <wp:extent cx="4157252" cy="4038600"/>
+            <wp:effectExtent l="0" t="0" r="0" b="0"/>
+            <wp:docPr id="4" name="Рисунок 4"/>
             <wp:cNvGraphicFramePr>
               <a:graphicFrameLocks xmlns:a="http://schemas.openxmlformats.org/drawingml/2006/main" noChangeAspect="1"/>
             </wp:cNvGraphicFramePr>
@@ -2387,7 +2470,7 @@
                   <pic:spPr>
                     <a:xfrm>
                       <a:off x="0" y="0"/>
-                      <a:ext cx="3757909" cy="3650655"/>
+                      <a:ext cx="4168873" cy="4049889"/>
                     </a:xfrm>
                     <a:prstGeom prst="rect">
                       <a:avLst/>
@@ -2403,18 +2486,19 @@
     <w:p>
       <w:pPr>
         <w:pStyle w:val="22"/>
-        <w:jc w:val="center"/>
+        <w:rPr>
+          <w:lang w:val="en-US"/>
+        </w:rPr>
       </w:pPr>
       <w:r>
         <w:rPr>
           <w:noProof/>
         </w:rPr>
-        <w:lastRenderedPageBreak/>
         <w:drawing>
-          <wp:inline distT="0" distB="0" distL="0" distR="0" wp14:anchorId="04996F77" wp14:editId="0505C929">
-            <wp:extent cx="4000500" cy="3886322"/>
-            <wp:effectExtent l="0" t="0" r="0" b="0"/>
-            <wp:docPr id="17" name="Рисунок 17"/>
+          <wp:inline distT="0" distB="0" distL="0" distR="0" wp14:anchorId="77255AA8" wp14:editId="5139C013">
+            <wp:extent cx="4156710" cy="4038074"/>
+            <wp:effectExtent l="0" t="0" r="0" b="635"/>
+            <wp:docPr id="6" name="Рисунок 6"/>
             <wp:cNvGraphicFramePr>
               <a:graphicFrameLocks xmlns:a="http://schemas.openxmlformats.org/drawingml/2006/main" noChangeAspect="1"/>
             </wp:cNvGraphicFramePr>
@@ -2434,7 +2518,7 @@
                   <pic:spPr>
                     <a:xfrm>
                       <a:off x="0" y="0"/>
-                      <a:ext cx="4007823" cy="3893436"/>
+                      <a:ext cx="4171837" cy="4052769"/>
                     </a:xfrm>
                     <a:prstGeom prst="rect">
                       <a:avLst/>
@@ -2450,17 +2534,20 @@
     <w:p>
       <w:pPr>
         <w:pStyle w:val="22"/>
-        <w:jc w:val="center"/>
+        <w:rPr>
+          <w:lang w:val="en-US"/>
+        </w:rPr>
       </w:pPr>
       <w:r>
         <w:rPr>
           <w:noProof/>
         </w:rPr>
+        <w:lastRenderedPageBreak/>
         <w:drawing>
-          <wp:inline distT="0" distB="0" distL="0" distR="0" wp14:anchorId="7D062062" wp14:editId="377F7A5D">
-            <wp:extent cx="3990975" cy="3877069"/>
-            <wp:effectExtent l="0" t="0" r="0" b="9525"/>
-            <wp:docPr id="19" name="Рисунок 19"/>
+          <wp:inline distT="0" distB="0" distL="0" distR="0" wp14:anchorId="730E279D" wp14:editId="13412032">
+            <wp:extent cx="4363153" cy="4238625"/>
+            <wp:effectExtent l="0" t="0" r="0" b="0"/>
+            <wp:docPr id="7" name="Рисунок 7"/>
             <wp:cNvGraphicFramePr>
               <a:graphicFrameLocks xmlns:a="http://schemas.openxmlformats.org/drawingml/2006/main" noChangeAspect="1"/>
             </wp:cNvGraphicFramePr>
@@ -2480,7 +2567,7 @@
                   <pic:spPr>
                     <a:xfrm>
                       <a:off x="0" y="0"/>
-                      <a:ext cx="3996970" cy="3882893"/>
+                      <a:ext cx="4371243" cy="4246484"/>
                     </a:xfrm>
                     <a:prstGeom prst="rect">
                       <a:avLst/>
@@ -2496,18 +2583,19 @@
     <w:p>
       <w:pPr>
         <w:pStyle w:val="22"/>
-        <w:jc w:val="center"/>
+        <w:rPr>
+          <w:lang w:val="en-US"/>
+        </w:rPr>
       </w:pPr>
       <w:r>
         <w:rPr>
           <w:noProof/>
         </w:rPr>
-        <w:lastRenderedPageBreak/>
         <w:drawing>
-          <wp:inline distT="0" distB="0" distL="0" distR="0" wp14:anchorId="1EC63F30" wp14:editId="17C38220">
-            <wp:extent cx="3533775" cy="3432918"/>
-            <wp:effectExtent l="0" t="0" r="0" b="0"/>
-            <wp:docPr id="21" name="Рисунок 21"/>
+          <wp:inline distT="0" distB="0" distL="0" distR="0" wp14:anchorId="6E3388B5" wp14:editId="54191C43">
+            <wp:extent cx="4372957" cy="4248150"/>
+            <wp:effectExtent l="0" t="0" r="8890" b="0"/>
+            <wp:docPr id="9" name="Рисунок 9"/>
             <wp:cNvGraphicFramePr>
               <a:graphicFrameLocks xmlns:a="http://schemas.openxmlformats.org/drawingml/2006/main" noChangeAspect="1"/>
             </wp:cNvGraphicFramePr>
@@ -2527,7 +2615,7 @@
                   <pic:spPr>
                     <a:xfrm>
                       <a:off x="0" y="0"/>
-                      <a:ext cx="3547382" cy="3446136"/>
+                      <a:ext cx="4381884" cy="4256822"/>
                     </a:xfrm>
                     <a:prstGeom prst="rect">
                       <a:avLst/>
@@ -2540,497 +2628,8 @@
         </w:drawing>
       </w:r>
     </w:p>
-    <w:p>
-      <w:pPr>
-        <w:pStyle w:val="22"/>
-      </w:pPr>
-    </w:p>
-    <w:p>
-      <w:pPr>
-        <w:pStyle w:val="22"/>
-      </w:pPr>
-    </w:p>
-    <w:p>
-      <w:pPr>
-        <w:pStyle w:val="22"/>
-      </w:pPr>
-    </w:p>
-    <w:p>
-      <w:pPr>
-        <w:pStyle w:val="22"/>
-      </w:pPr>
-    </w:p>
-    <w:p>
-      <w:pPr>
-        <w:pStyle w:val="22"/>
-      </w:pPr>
-    </w:p>
-    <w:p>
-      <w:pPr>
-        <w:pStyle w:val="22"/>
-      </w:pPr>
-    </w:p>
-    <w:p>
-      <w:pPr>
-        <w:pStyle w:val="22"/>
-      </w:pPr>
-    </w:p>
-    <w:p>
-      <w:pPr>
-        <w:pStyle w:val="22"/>
-      </w:pPr>
-    </w:p>
-    <w:p>
-      <w:pPr>
-        <w:pStyle w:val="22"/>
-      </w:pPr>
-    </w:p>
-    <w:p>
-      <w:pPr>
-        <w:pStyle w:val="22"/>
-      </w:pPr>
-    </w:p>
-    <w:p>
-      <w:pPr>
-        <w:pStyle w:val="22"/>
-      </w:pPr>
-    </w:p>
-    <w:p>
-      <w:pPr>
-        <w:pStyle w:val="22"/>
-      </w:pPr>
-    </w:p>
-    <w:p>
-      <w:pPr>
-        <w:pStyle w:val="22"/>
-      </w:pPr>
-    </w:p>
-    <w:p>
-      <w:pPr>
-        <w:pStyle w:val="22"/>
-      </w:pPr>
-    </w:p>
-    <w:p>
-      <w:pPr>
-        <w:pStyle w:val="22"/>
-      </w:pPr>
-    </w:p>
-    <w:p>
-      <w:pPr>
-        <w:pStyle w:val="22"/>
-      </w:pPr>
-    </w:p>
-    <w:p>
-      <w:pPr>
-        <w:pStyle w:val="22"/>
-      </w:pPr>
-    </w:p>
-    <w:p>
-      <w:pPr>
-        <w:pStyle w:val="22"/>
-      </w:pPr>
-      <w:r>
-        <w:lastRenderedPageBreak/>
-        <w:t>Подсеть 3:</w:t>
-      </w:r>
-    </w:p>
-    <w:p>
-      <w:pPr>
-        <w:pStyle w:val="22"/>
-        <w:jc w:val="center"/>
-      </w:pPr>
-      <w:r>
-        <w:rPr>
-          <w:noProof/>
-        </w:rPr>
-        <w:drawing>
-          <wp:inline distT="0" distB="0" distL="0" distR="0" wp14:anchorId="1AA73D2B" wp14:editId="1E2238B3">
-            <wp:extent cx="4010025" cy="3895575"/>
-            <wp:effectExtent l="0" t="0" r="0" b="0"/>
-            <wp:docPr id="32" name="Рисунок 32"/>
-            <wp:cNvGraphicFramePr>
-              <a:graphicFrameLocks xmlns:a="http://schemas.openxmlformats.org/drawingml/2006/main" noChangeAspect="1"/>
-            </wp:cNvGraphicFramePr>
-            <a:graphic xmlns:a="http://schemas.openxmlformats.org/drawingml/2006/main">
-              <a:graphicData uri="http://schemas.openxmlformats.org/drawingml/2006/picture">
-                <pic:pic xmlns:pic="http://schemas.openxmlformats.org/drawingml/2006/picture">
-                  <pic:nvPicPr>
-                    <pic:cNvPr id="1" name=""/>
-                    <pic:cNvPicPr/>
-                  </pic:nvPicPr>
-                  <pic:blipFill>
-                    <a:blip r:embed="rId15"/>
-                    <a:stretch>
-                      <a:fillRect/>
-                    </a:stretch>
-                  </pic:blipFill>
-                  <pic:spPr>
-                    <a:xfrm>
-                      <a:off x="0" y="0"/>
-                      <a:ext cx="4016675" cy="3902035"/>
-                    </a:xfrm>
-                    <a:prstGeom prst="rect">
-                      <a:avLst/>
-                    </a:prstGeom>
-                  </pic:spPr>
-                </pic:pic>
-              </a:graphicData>
-            </a:graphic>
-          </wp:inline>
-        </w:drawing>
-      </w:r>
-    </w:p>
-    <w:p>
-      <w:pPr>
-        <w:pStyle w:val="22"/>
-      </w:pPr>
-    </w:p>
-    <w:p>
-      <w:pPr>
-        <w:pStyle w:val="22"/>
-        <w:jc w:val="center"/>
-      </w:pPr>
-      <w:r>
-        <w:rPr>
-          <w:noProof/>
-        </w:rPr>
-        <w:drawing>
-          <wp:inline distT="0" distB="0" distL="0" distR="0" wp14:anchorId="3EDEA83E" wp14:editId="461EAAD6">
-            <wp:extent cx="4000374" cy="3886200"/>
-            <wp:effectExtent l="0" t="0" r="635" b="0"/>
-            <wp:docPr id="30" name="Рисунок 30"/>
-            <wp:cNvGraphicFramePr>
-              <a:graphicFrameLocks xmlns:a="http://schemas.openxmlformats.org/drawingml/2006/main" noChangeAspect="1"/>
-            </wp:cNvGraphicFramePr>
-            <a:graphic xmlns:a="http://schemas.openxmlformats.org/drawingml/2006/main">
-              <a:graphicData uri="http://schemas.openxmlformats.org/drawingml/2006/picture">
-                <pic:pic xmlns:pic="http://schemas.openxmlformats.org/drawingml/2006/picture">
-                  <pic:nvPicPr>
-                    <pic:cNvPr id="1" name=""/>
-                    <pic:cNvPicPr/>
-                  </pic:nvPicPr>
-                  <pic:blipFill>
-                    <a:blip r:embed="rId16"/>
-                    <a:stretch>
-                      <a:fillRect/>
-                    </a:stretch>
-                  </pic:blipFill>
-                  <pic:spPr>
-                    <a:xfrm>
-                      <a:off x="0" y="0"/>
-                      <a:ext cx="4008470" cy="3894065"/>
-                    </a:xfrm>
-                    <a:prstGeom prst="rect">
-                      <a:avLst/>
-                    </a:prstGeom>
-                  </pic:spPr>
-                </pic:pic>
-              </a:graphicData>
-            </a:graphic>
-          </wp:inline>
-        </w:drawing>
-      </w:r>
-    </w:p>
-    <w:p>
-      <w:pPr>
-        <w:pStyle w:val="22"/>
-      </w:pPr>
-    </w:p>
-    <w:p>
-      <w:pPr>
-        <w:pStyle w:val="22"/>
-      </w:pPr>
-      <w:r>
-        <w:rPr>
-          <w:lang w:val="en-US"/>
-        </w:rPr>
-        <w:lastRenderedPageBreak/>
-        <w:t xml:space="preserve"> </w:t>
-      </w:r>
-      <w:r>
-        <w:t>Подсеть 4:</w:t>
-      </w:r>
-    </w:p>
-    <w:p>
-      <w:pPr>
-        <w:pStyle w:val="22"/>
-        <w:jc w:val="center"/>
-        <w:rPr>
-          <w:lang w:val="en-US"/>
-        </w:rPr>
-      </w:pPr>
-      <w:r>
-        <w:rPr>
-          <w:noProof/>
-        </w:rPr>
-        <w:drawing>
-          <wp:inline distT="0" distB="0" distL="0" distR="0" wp14:anchorId="65F0EF5F" wp14:editId="4936433D">
-            <wp:extent cx="3867150" cy="3756779"/>
-            <wp:effectExtent l="0" t="0" r="0" b="0"/>
-            <wp:docPr id="42" name="Рисунок 42"/>
-            <wp:cNvGraphicFramePr>
-              <a:graphicFrameLocks xmlns:a="http://schemas.openxmlformats.org/drawingml/2006/main" noChangeAspect="1"/>
-            </wp:cNvGraphicFramePr>
-            <a:graphic xmlns:a="http://schemas.openxmlformats.org/drawingml/2006/main">
-              <a:graphicData uri="http://schemas.openxmlformats.org/drawingml/2006/picture">
-                <pic:pic xmlns:pic="http://schemas.openxmlformats.org/drawingml/2006/picture">
-                  <pic:nvPicPr>
-                    <pic:cNvPr id="1" name=""/>
-                    <pic:cNvPicPr/>
-                  </pic:nvPicPr>
-                  <pic:blipFill>
-                    <a:blip r:embed="rId17"/>
-                    <a:stretch>
-                      <a:fillRect/>
-                    </a:stretch>
-                  </pic:blipFill>
-                  <pic:spPr>
-                    <a:xfrm>
-                      <a:off x="0" y="0"/>
-                      <a:ext cx="3872052" cy="3761541"/>
-                    </a:xfrm>
-                    <a:prstGeom prst="rect">
-                      <a:avLst/>
-                    </a:prstGeom>
-                  </pic:spPr>
-                </pic:pic>
-              </a:graphicData>
-            </a:graphic>
-          </wp:inline>
-        </w:drawing>
-      </w:r>
-    </w:p>
-    <w:p>
-      <w:pPr>
-        <w:pStyle w:val="22"/>
-        <w:jc w:val="center"/>
-        <w:rPr>
-          <w:lang w:val="en-US"/>
-        </w:rPr>
-      </w:pPr>
-      <w:r>
-        <w:rPr>
-          <w:noProof/>
-        </w:rPr>
-        <w:drawing>
-          <wp:inline distT="0" distB="0" distL="0" distR="0" wp14:anchorId="1DF16BED" wp14:editId="10B71CDA">
-            <wp:extent cx="3867150" cy="3756779"/>
-            <wp:effectExtent l="0" t="0" r="0" b="0"/>
-            <wp:docPr id="46" name="Рисунок 46"/>
-            <wp:cNvGraphicFramePr>
-              <a:graphicFrameLocks xmlns:a="http://schemas.openxmlformats.org/drawingml/2006/main" noChangeAspect="1"/>
-            </wp:cNvGraphicFramePr>
-            <a:graphic xmlns:a="http://schemas.openxmlformats.org/drawingml/2006/main">
-              <a:graphicData uri="http://schemas.openxmlformats.org/drawingml/2006/picture">
-                <pic:pic xmlns:pic="http://schemas.openxmlformats.org/drawingml/2006/picture">
-                  <pic:nvPicPr>
-                    <pic:cNvPr id="1" name=""/>
-                    <pic:cNvPicPr/>
-                  </pic:nvPicPr>
-                  <pic:blipFill>
-                    <a:blip r:embed="rId18"/>
-                    <a:stretch>
-                      <a:fillRect/>
-                    </a:stretch>
-                  </pic:blipFill>
-                  <pic:spPr>
-                    <a:xfrm>
-                      <a:off x="0" y="0"/>
-                      <a:ext cx="3889431" cy="3778424"/>
-                    </a:xfrm>
-                    <a:prstGeom prst="rect">
-                      <a:avLst/>
-                    </a:prstGeom>
-                  </pic:spPr>
-                </pic:pic>
-              </a:graphicData>
-            </a:graphic>
-          </wp:inline>
-        </w:drawing>
-      </w:r>
-    </w:p>
-    <w:p>
-      <w:pPr>
-        <w:pStyle w:val="22"/>
-        <w:jc w:val="center"/>
-        <w:rPr>
-          <w:lang w:val="en-US"/>
-        </w:rPr>
-      </w:pPr>
-    </w:p>
-    <w:p>
-      <w:pPr>
-        <w:pStyle w:val="22"/>
-        <w:jc w:val="center"/>
-        <w:rPr>
-          <w:lang w:val="en-US"/>
-        </w:rPr>
-      </w:pPr>
-    </w:p>
-    <w:p>
-      <w:pPr>
-        <w:pStyle w:val="22"/>
-        <w:jc w:val="center"/>
-        <w:rPr>
-          <w:lang w:val="en-US"/>
-        </w:rPr>
-      </w:pPr>
-    </w:p>
-    <w:p>
-      <w:pPr>
-        <w:pStyle w:val="22"/>
-      </w:pPr>
-      <w:r>
-        <w:lastRenderedPageBreak/>
-        <w:t>Подсеть 5:</w:t>
-      </w:r>
-    </w:p>
-    <w:p>
-      <w:pPr>
-        <w:pStyle w:val="22"/>
-        <w:jc w:val="center"/>
-        <w:rPr>
-          <w:lang w:val="en-US"/>
-        </w:rPr>
-      </w:pPr>
-      <w:r>
-        <w:rPr>
-          <w:noProof/>
-        </w:rPr>
-        <w:drawing>
-          <wp:inline distT="0" distB="0" distL="0" distR="0" wp14:anchorId="4B0E3575" wp14:editId="0B8B56A5">
-            <wp:extent cx="4059203" cy="3943350"/>
-            <wp:effectExtent l="0" t="0" r="0" b="0"/>
-            <wp:docPr id="47" name="Рисунок 47"/>
-            <wp:cNvGraphicFramePr>
-              <a:graphicFrameLocks xmlns:a="http://schemas.openxmlformats.org/drawingml/2006/main" noChangeAspect="1"/>
-            </wp:cNvGraphicFramePr>
-            <a:graphic xmlns:a="http://schemas.openxmlformats.org/drawingml/2006/main">
-              <a:graphicData uri="http://schemas.openxmlformats.org/drawingml/2006/picture">
-                <pic:pic xmlns:pic="http://schemas.openxmlformats.org/drawingml/2006/picture">
-                  <pic:nvPicPr>
-                    <pic:cNvPr id="1" name=""/>
-                    <pic:cNvPicPr/>
-                  </pic:nvPicPr>
-                  <pic:blipFill>
-                    <a:blip r:embed="rId19"/>
-                    <a:stretch>
-                      <a:fillRect/>
-                    </a:stretch>
-                  </pic:blipFill>
-                  <pic:spPr>
-                    <a:xfrm>
-                      <a:off x="0" y="0"/>
-                      <a:ext cx="4063698" cy="3947717"/>
-                    </a:xfrm>
-                    <a:prstGeom prst="rect">
-                      <a:avLst/>
-                    </a:prstGeom>
-                  </pic:spPr>
-                </pic:pic>
-              </a:graphicData>
-            </a:graphic>
-          </wp:inline>
-        </w:drawing>
-      </w:r>
-    </w:p>
-    <w:p>
-      <w:pPr>
-        <w:pStyle w:val="22"/>
-        <w:jc w:val="center"/>
-        <w:rPr>
-          <w:lang w:val="en-US"/>
-        </w:rPr>
-      </w:pPr>
-      <w:r>
-        <w:rPr>
-          <w:noProof/>
-        </w:rPr>
-        <w:drawing>
-          <wp:inline distT="0" distB="0" distL="0" distR="0" wp14:anchorId="65C400BC" wp14:editId="04C0A804">
-            <wp:extent cx="4058920" cy="3943075"/>
-            <wp:effectExtent l="0" t="0" r="0" b="635"/>
-            <wp:docPr id="48" name="Рисунок 48"/>
-            <wp:cNvGraphicFramePr>
-              <a:graphicFrameLocks xmlns:a="http://schemas.openxmlformats.org/drawingml/2006/main" noChangeAspect="1"/>
-            </wp:cNvGraphicFramePr>
-            <a:graphic xmlns:a="http://schemas.openxmlformats.org/drawingml/2006/main">
-              <a:graphicData uri="http://schemas.openxmlformats.org/drawingml/2006/picture">
-                <pic:pic xmlns:pic="http://schemas.openxmlformats.org/drawingml/2006/picture">
-                  <pic:nvPicPr>
-                    <pic:cNvPr id="1" name=""/>
-                    <pic:cNvPicPr/>
-                  </pic:nvPicPr>
-                  <pic:blipFill>
-                    <a:blip r:embed="rId20"/>
-                    <a:stretch>
-                      <a:fillRect/>
-                    </a:stretch>
-                  </pic:blipFill>
-                  <pic:spPr>
-                    <a:xfrm>
-                      <a:off x="0" y="0"/>
-                      <a:ext cx="4064378" cy="3948377"/>
-                    </a:xfrm>
-                    <a:prstGeom prst="rect">
-                      <a:avLst/>
-                    </a:prstGeom>
-                  </pic:spPr>
-                </pic:pic>
-              </a:graphicData>
-            </a:graphic>
-          </wp:inline>
-        </w:drawing>
-      </w:r>
-    </w:p>
-    <w:p>
-      <w:pPr>
-        <w:pStyle w:val="22"/>
-      </w:pPr>
-      <w:r>
-        <w:rPr>
-          <w:noProof/>
-        </w:rPr>
-        <w:lastRenderedPageBreak/>
-        <w:drawing>
-          <wp:inline distT="0" distB="0" distL="0" distR="0" wp14:anchorId="64AB3F0C" wp14:editId="5EF92F07">
-            <wp:extent cx="5088711" cy="4943475"/>
-            <wp:effectExtent l="0" t="0" r="0" b="0"/>
-            <wp:docPr id="49" name="Рисунок 49"/>
-            <wp:cNvGraphicFramePr>
-              <a:graphicFrameLocks xmlns:a="http://schemas.openxmlformats.org/drawingml/2006/main" noChangeAspect="1"/>
-            </wp:cNvGraphicFramePr>
-            <a:graphic xmlns:a="http://schemas.openxmlformats.org/drawingml/2006/main">
-              <a:graphicData uri="http://schemas.openxmlformats.org/drawingml/2006/picture">
-                <pic:pic xmlns:pic="http://schemas.openxmlformats.org/drawingml/2006/picture">
-                  <pic:nvPicPr>
-                    <pic:cNvPr id="1" name=""/>
-                    <pic:cNvPicPr/>
-                  </pic:nvPicPr>
-                  <pic:blipFill>
-                    <a:blip r:embed="rId21"/>
-                    <a:stretch>
-                      <a:fillRect/>
-                    </a:stretch>
-                  </pic:blipFill>
-                  <pic:spPr>
-                    <a:xfrm>
-                      <a:off x="0" y="0"/>
-                      <a:ext cx="5092356" cy="4947016"/>
-                    </a:xfrm>
-                    <a:prstGeom prst="rect">
-                      <a:avLst/>
-                    </a:prstGeom>
-                  </pic:spPr>
-                </pic:pic>
-              </a:graphicData>
-            </a:graphic>
-          </wp:inline>
-        </w:drawing>
-      </w:r>
-    </w:p>
     <w:sectPr>
-      <w:footerReference w:type="default" r:id="rId22"/>
+      <w:footerReference w:type="default" r:id="rId15"/>
       <w:pgSz w:w="11906" w:h="16838"/>
       <w:pgMar w:top="1134" w:right="850" w:bottom="1134" w:left="1701" w:header="708" w:footer="708" w:gutter="0"/>
       <w:cols w:space="708"/>

</xml_diff>

<commit_message>
ADD: ready for comments
</commit_message>
<xml_diff>
--- a/lab07/report.docx
+++ b/lab07/report.docx
@@ -304,9 +304,8 @@
           <w:szCs w:val="20"/>
           <w:u w:val="single"/>
         </w:rPr>
-        <w:t xml:space="preserve">                         </w:t>
-      </w:r>
-      <w:proofErr w:type="gramStart"/>
+        <w:t xml:space="preserve">                            «Информатика и системы управления»</w:t>
+      </w:r>
       <w:r>
         <w:rPr>
           <w:rFonts w:eastAsia="Calibri" w:cs="Times New Roman"/>
@@ -314,9 +313,8 @@
           <w:szCs w:val="20"/>
           <w:u w:val="single"/>
         </w:rPr>
-        <w:t xml:space="preserve">   «</w:t>
-      </w:r>
-      <w:proofErr w:type="gramEnd"/>
+        <w:tab/>
+      </w:r>
       <w:r>
         <w:rPr>
           <w:rFonts w:eastAsia="Calibri" w:cs="Times New Roman"/>
@@ -324,7 +322,7 @@
           <w:szCs w:val="20"/>
           <w:u w:val="single"/>
         </w:rPr>
-        <w:t>Информатика и системы управления»</w:t>
+        <w:tab/>
       </w:r>
       <w:r>
         <w:rPr>
@@ -335,6 +333,25 @@
         </w:rPr>
         <w:tab/>
       </w:r>
+    </w:p>
+    <w:p>
+      <w:pPr>
+        <w:spacing w:after="0" w:line="240" w:lineRule="auto"/>
+        <w:rPr>
+          <w:rFonts w:eastAsia="Calibri" w:cs="Times New Roman"/>
+          <w:iCs/>
+          <w:sz w:val="24"/>
+          <w:szCs w:val="20"/>
+        </w:rPr>
+      </w:pPr>
+      <w:r>
+        <w:rPr>
+          <w:rFonts w:eastAsia="Calibri" w:cs="Times New Roman"/>
+          <w:sz w:val="24"/>
+          <w:szCs w:val="20"/>
+        </w:rPr>
+        <w:t>КАФЕДРА</w:t>
+      </w:r>
       <w:r>
         <w:rPr>
           <w:rFonts w:eastAsia="Calibri" w:cs="Times New Roman"/>
@@ -342,54 +359,7 @@
           <w:szCs w:val="20"/>
           <w:u w:val="single"/>
         </w:rPr>
-        <w:tab/>
-      </w:r>
-      <w:r>
-        <w:rPr>
-          <w:rFonts w:eastAsia="Calibri" w:cs="Times New Roman"/>
-          <w:sz w:val="24"/>
-          <w:szCs w:val="20"/>
-          <w:u w:val="single"/>
-        </w:rPr>
-        <w:tab/>
-      </w:r>
-    </w:p>
-    <w:p>
-      <w:pPr>
-        <w:spacing w:after="0" w:line="240" w:lineRule="auto"/>
-        <w:rPr>
-          <w:rFonts w:eastAsia="Calibri" w:cs="Times New Roman"/>
-          <w:iCs/>
-          <w:sz w:val="24"/>
-          <w:szCs w:val="20"/>
-        </w:rPr>
-      </w:pPr>
-      <w:r>
-        <w:rPr>
-          <w:rFonts w:eastAsia="Calibri" w:cs="Times New Roman"/>
-          <w:sz w:val="24"/>
-          <w:szCs w:val="20"/>
-        </w:rPr>
-        <w:t>КАФЕДРА</w:t>
-      </w:r>
-      <w:r>
-        <w:rPr>
-          <w:rFonts w:eastAsia="Calibri" w:cs="Times New Roman"/>
-          <w:sz w:val="24"/>
-          <w:szCs w:val="20"/>
-          <w:u w:val="single"/>
-        </w:rPr>
-        <w:t xml:space="preserve">   </w:t>
-      </w:r>
-      <w:proofErr w:type="gramStart"/>
-      <w:r>
-        <w:rPr>
-          <w:rFonts w:eastAsia="Calibri" w:cs="Times New Roman"/>
-          <w:sz w:val="24"/>
-          <w:szCs w:val="20"/>
-          <w:u w:val="single"/>
-        </w:rPr>
-        <w:t xml:space="preserve">   </w:t>
+        <w:t xml:space="preserve">      </w:t>
       </w:r>
       <w:r>
         <w:rPr>
@@ -399,18 +369,7 @@
           <w:szCs w:val="20"/>
           <w:u w:val="single"/>
         </w:rPr>
-        <w:t>«</w:t>
-      </w:r>
-      <w:proofErr w:type="gramEnd"/>
-      <w:r>
-        <w:rPr>
-          <w:rFonts w:eastAsia="Calibri" w:cs="Times New Roman"/>
-          <w:iCs/>
-          <w:sz w:val="24"/>
-          <w:szCs w:val="20"/>
-          <w:u w:val="single"/>
-        </w:rPr>
-        <w:t>Программное обеспечение ЭВМ и информационные технологии»</w:t>
+        <w:t>«Программное обеспечение ЭВМ и информационные технологии»</w:t>
       </w:r>
       <w:r>
         <w:rPr>
@@ -664,7 +623,6 @@
               </w:rPr>
               <w:t xml:space="preserve">Изучение статической маршрутизации для сетей с поддержкой </w:t>
             </w:r>
-            <w:proofErr w:type="spellStart"/>
             <w:r>
               <w:rPr>
                 <w:rFonts w:eastAsia="Calibri" w:cs="Times New Roman"/>
@@ -675,7 +633,6 @@
               </w:rPr>
               <w:t>IPv</w:t>
             </w:r>
-            <w:proofErr w:type="spellEnd"/>
             <w:r>
               <w:rPr>
                 <w:rFonts w:eastAsia="Calibri" w:cs="Times New Roman"/>
@@ -694,7 +651,6 @@
               </w:rPr>
               <w:t xml:space="preserve">и </w:t>
             </w:r>
-            <w:proofErr w:type="spellStart"/>
             <w:r>
               <w:rPr>
                 <w:rFonts w:eastAsia="Calibri" w:cs="Times New Roman"/>
@@ -705,7 +661,6 @@
               </w:rPr>
               <w:t>IPv</w:t>
             </w:r>
-            <w:proofErr w:type="spellEnd"/>
             <w:r>
               <w:rPr>
                 <w:rFonts w:eastAsia="Calibri" w:cs="Times New Roman"/>
@@ -1244,14 +1199,12 @@
       <w:r>
         <w:t xml:space="preserve">Задание 1. Разделить сеть на подсети в соответствии с системой адресации </w:t>
       </w:r>
-      <w:proofErr w:type="spellStart"/>
       <w:r>
         <w:rPr>
           <w:lang w:val="en-US"/>
         </w:rPr>
         <w:t>IPv</w:t>
       </w:r>
-      <w:proofErr w:type="spellEnd"/>
       <w:r>
         <w:t xml:space="preserve">4. </w:t>
       </w:r>
@@ -1264,15 +1217,7 @@
         <w:pStyle w:val="22"/>
       </w:pPr>
       <w:r>
-        <w:t xml:space="preserve">Задание 2. Настроить статическую маршрутизацию так, чтобы </w:t>
-      </w:r>
-      <w:proofErr w:type="spellStart"/>
-      <w:r>
-        <w:t>пинг</w:t>
-      </w:r>
-      <w:proofErr w:type="spellEnd"/>
-      <w:r>
-        <w:t xml:space="preserve"> любым хостом или маршрутизатором любого другого хоста или маршрутизатора был успешным.</w:t>
+        <w:t>Задание 2. Настроить статическую маршрутизацию так, чтобы пинг любым хостом или маршрутизатором любого другого хоста или маршрутизатора был успешным.</w:t>
       </w:r>
     </w:p>
     <w:p>
@@ -1282,14 +1227,12 @@
       <w:r>
         <w:t xml:space="preserve">Задание 3. Выделить маршрутизаторам </w:t>
       </w:r>
-      <w:proofErr w:type="spellStart"/>
       <w:r>
         <w:rPr>
           <w:lang w:val="en-US"/>
         </w:rPr>
         <w:t>IPv</w:t>
       </w:r>
-      <w:proofErr w:type="spellEnd"/>
       <w:r>
         <w:t xml:space="preserve">6 </w:t>
       </w:r>
@@ -1368,24 +1311,14 @@
         <w:pStyle w:val="22"/>
       </w:pPr>
       <w:r>
-        <w:t xml:space="preserve">Задание 4. Установить </w:t>
-      </w:r>
-      <w:proofErr w:type="spellStart"/>
-      <w:r>
-        <w:t>автоконфигурирование</w:t>
-      </w:r>
-      <w:proofErr w:type="spellEnd"/>
-      <w:r>
-        <w:t xml:space="preserve"> </w:t>
-      </w:r>
-      <w:proofErr w:type="spellStart"/>
+        <w:t xml:space="preserve">Задание 4. Установить автоконфигурирование </w:t>
+      </w:r>
       <w:r>
         <w:rPr>
           <w:lang w:val="en-US"/>
         </w:rPr>
         <w:t>IPv</w:t>
       </w:r>
-      <w:proofErr w:type="spellEnd"/>
       <w:r>
         <w:t xml:space="preserve">6 </w:t>
       </w:r>
@@ -1413,14 +1346,12 @@
       <w:r>
         <w:t xml:space="preserve"> + </w:t>
       </w:r>
-      <w:proofErr w:type="spellStart"/>
       <w:r>
         <w:rPr>
           <w:lang w:val="en-US"/>
         </w:rPr>
         <w:t>DGCPv</w:t>
       </w:r>
-      <w:proofErr w:type="spellEnd"/>
       <w:r>
         <w:t>6.</w:t>
       </w:r>
@@ -1430,15 +1361,7 @@
         <w:pStyle w:val="22"/>
       </w:pPr>
       <w:r>
-        <w:t xml:space="preserve">Задание 5. Настроить статическую маршрутизацию так, чтобы </w:t>
-      </w:r>
-      <w:proofErr w:type="spellStart"/>
-      <w:r>
-        <w:t>пинг</w:t>
-      </w:r>
-      <w:proofErr w:type="spellEnd"/>
-      <w:r>
-        <w:t xml:space="preserve"> любым хостом или маршрутизатором любого другого хоста или маршрутизатора с использова</w:t>
+        <w:t>Задание 5. Настроить статическую маршрутизацию так, чтобы пинг любым хостом или маршрутизатором любого другого хоста или маршрутизатора с использова</w:t>
       </w:r>
       <w:r>
         <w:t>ни</w:t>
@@ -1446,14 +1369,12 @@
       <w:r>
         <w:t xml:space="preserve">ем </w:t>
       </w:r>
-      <w:proofErr w:type="spellStart"/>
       <w:r>
         <w:rPr>
           <w:lang w:val="en-US"/>
         </w:rPr>
         <w:t>IPv</w:t>
       </w:r>
-      <w:proofErr w:type="spellEnd"/>
       <w:r>
         <w:t xml:space="preserve">6 </w:t>
       </w:r>
@@ -2628,8 +2549,762 @@
         </w:drawing>
       </w:r>
     </w:p>
+    <w:p>
+      <w:pPr>
+        <w:pStyle w:val="22"/>
+        <w:rPr>
+          <w:lang w:val="en-US"/>
+        </w:rPr>
+      </w:pPr>
+    </w:p>
+    <w:p>
+      <w:pPr>
+        <w:pStyle w:val="22"/>
+      </w:pPr>
+      <w:r>
+        <w:lastRenderedPageBreak/>
+        <w:t>2.3 Задание 3</w:t>
+      </w:r>
+    </w:p>
+    <w:p>
+      <w:pPr>
+        <w:pStyle w:val="22"/>
+        <w:rPr>
+          <w:lang w:val="en-US"/>
+        </w:rPr>
+      </w:pPr>
+      <w:r>
+        <w:rPr>
+          <w:noProof/>
+        </w:rPr>
+        <w:drawing>
+          <wp:inline distT="0" distB="0" distL="0" distR="0" wp14:anchorId="5B52C461" wp14:editId="4BB8D28F">
+            <wp:extent cx="4029788" cy="3914775"/>
+            <wp:effectExtent l="0" t="0" r="8890" b="0"/>
+            <wp:docPr id="10" name="Рисунок 10"/>
+            <wp:cNvGraphicFramePr>
+              <a:graphicFrameLocks xmlns:a="http://schemas.openxmlformats.org/drawingml/2006/main" noChangeAspect="1"/>
+            </wp:cNvGraphicFramePr>
+            <a:graphic xmlns:a="http://schemas.openxmlformats.org/drawingml/2006/main">
+              <a:graphicData uri="http://schemas.openxmlformats.org/drawingml/2006/picture">
+                <pic:pic xmlns:pic="http://schemas.openxmlformats.org/drawingml/2006/picture">
+                  <pic:nvPicPr>
+                    <pic:cNvPr id="1" name=""/>
+                    <pic:cNvPicPr/>
+                  </pic:nvPicPr>
+                  <pic:blipFill>
+                    <a:blip r:embed="rId15"/>
+                    <a:stretch>
+                      <a:fillRect/>
+                    </a:stretch>
+                  </pic:blipFill>
+                  <pic:spPr>
+                    <a:xfrm>
+                      <a:off x="0" y="0"/>
+                      <a:ext cx="4036486" cy="3921282"/>
+                    </a:xfrm>
+                    <a:prstGeom prst="rect">
+                      <a:avLst/>
+                    </a:prstGeom>
+                  </pic:spPr>
+                </pic:pic>
+              </a:graphicData>
+            </a:graphic>
+          </wp:inline>
+        </w:drawing>
+      </w:r>
+    </w:p>
+    <w:p>
+      <w:pPr>
+        <w:pStyle w:val="22"/>
+        <w:rPr>
+          <w:lang w:val="en-US"/>
+        </w:rPr>
+      </w:pPr>
+      <w:r>
+        <w:rPr>
+          <w:noProof/>
+        </w:rPr>
+        <w:drawing>
+          <wp:inline distT="0" distB="0" distL="0" distR="0" wp14:anchorId="0313EB17" wp14:editId="6585C6EE">
+            <wp:extent cx="4059204" cy="3943350"/>
+            <wp:effectExtent l="0" t="0" r="0" b="0"/>
+            <wp:docPr id="12" name="Рисунок 12"/>
+            <wp:cNvGraphicFramePr>
+              <a:graphicFrameLocks xmlns:a="http://schemas.openxmlformats.org/drawingml/2006/main" noChangeAspect="1"/>
+            </wp:cNvGraphicFramePr>
+            <a:graphic xmlns:a="http://schemas.openxmlformats.org/drawingml/2006/main">
+              <a:graphicData uri="http://schemas.openxmlformats.org/drawingml/2006/picture">
+                <pic:pic xmlns:pic="http://schemas.openxmlformats.org/drawingml/2006/picture">
+                  <pic:nvPicPr>
+                    <pic:cNvPr id="1" name=""/>
+                    <pic:cNvPicPr/>
+                  </pic:nvPicPr>
+                  <pic:blipFill>
+                    <a:blip r:embed="rId16"/>
+                    <a:stretch>
+                      <a:fillRect/>
+                    </a:stretch>
+                  </pic:blipFill>
+                  <pic:spPr>
+                    <a:xfrm>
+                      <a:off x="0" y="0"/>
+                      <a:ext cx="4067114" cy="3951034"/>
+                    </a:xfrm>
+                    <a:prstGeom prst="rect">
+                      <a:avLst/>
+                    </a:prstGeom>
+                  </pic:spPr>
+                </pic:pic>
+              </a:graphicData>
+            </a:graphic>
+          </wp:inline>
+        </w:drawing>
+      </w:r>
+    </w:p>
+    <w:p>
+      <w:pPr>
+        <w:pStyle w:val="22"/>
+        <w:rPr>
+          <w:lang w:val="en-US"/>
+        </w:rPr>
+      </w:pPr>
+      <w:r>
+        <w:rPr>
+          <w:noProof/>
+        </w:rPr>
+        <w:lastRenderedPageBreak/>
+        <w:drawing>
+          <wp:inline distT="0" distB="0" distL="0" distR="0" wp14:anchorId="053AFA8D" wp14:editId="006CB4EE">
+            <wp:extent cx="4157252" cy="4038600"/>
+            <wp:effectExtent l="0" t="0" r="0" b="0"/>
+            <wp:docPr id="13" name="Рисунок 13"/>
+            <wp:cNvGraphicFramePr>
+              <a:graphicFrameLocks xmlns:a="http://schemas.openxmlformats.org/drawingml/2006/main" noChangeAspect="1"/>
+            </wp:cNvGraphicFramePr>
+            <a:graphic xmlns:a="http://schemas.openxmlformats.org/drawingml/2006/main">
+              <a:graphicData uri="http://schemas.openxmlformats.org/drawingml/2006/picture">
+                <pic:pic xmlns:pic="http://schemas.openxmlformats.org/drawingml/2006/picture">
+                  <pic:nvPicPr>
+                    <pic:cNvPr id="1" name=""/>
+                    <pic:cNvPicPr/>
+                  </pic:nvPicPr>
+                  <pic:blipFill>
+                    <a:blip r:embed="rId17"/>
+                    <a:stretch>
+                      <a:fillRect/>
+                    </a:stretch>
+                  </pic:blipFill>
+                  <pic:spPr>
+                    <a:xfrm>
+                      <a:off x="0" y="0"/>
+                      <a:ext cx="4162785" cy="4043975"/>
+                    </a:xfrm>
+                    <a:prstGeom prst="rect">
+                      <a:avLst/>
+                    </a:prstGeom>
+                  </pic:spPr>
+                </pic:pic>
+              </a:graphicData>
+            </a:graphic>
+          </wp:inline>
+        </w:drawing>
+      </w:r>
+    </w:p>
+    <w:p>
+      <w:pPr>
+        <w:pStyle w:val="22"/>
+        <w:rPr>
+          <w:lang w:val="en-US"/>
+        </w:rPr>
+      </w:pPr>
+      <w:r>
+        <w:rPr>
+          <w:noProof/>
+        </w:rPr>
+        <w:drawing>
+          <wp:inline distT="0" distB="0" distL="0" distR="0" wp14:anchorId="3AB10C2C" wp14:editId="4F37B0EF">
+            <wp:extent cx="4167056" cy="4048125"/>
+            <wp:effectExtent l="0" t="0" r="5080" b="0"/>
+            <wp:docPr id="14" name="Рисунок 14"/>
+            <wp:cNvGraphicFramePr>
+              <a:graphicFrameLocks xmlns:a="http://schemas.openxmlformats.org/drawingml/2006/main" noChangeAspect="1"/>
+            </wp:cNvGraphicFramePr>
+            <a:graphic xmlns:a="http://schemas.openxmlformats.org/drawingml/2006/main">
+              <a:graphicData uri="http://schemas.openxmlformats.org/drawingml/2006/picture">
+                <pic:pic xmlns:pic="http://schemas.openxmlformats.org/drawingml/2006/picture">
+                  <pic:nvPicPr>
+                    <pic:cNvPr id="1" name=""/>
+                    <pic:cNvPicPr/>
+                  </pic:nvPicPr>
+                  <pic:blipFill>
+                    <a:blip r:embed="rId18"/>
+                    <a:stretch>
+                      <a:fillRect/>
+                    </a:stretch>
+                  </pic:blipFill>
+                  <pic:spPr>
+                    <a:xfrm>
+                      <a:off x="0" y="0"/>
+                      <a:ext cx="4171091" cy="4052045"/>
+                    </a:xfrm>
+                    <a:prstGeom prst="rect">
+                      <a:avLst/>
+                    </a:prstGeom>
+                  </pic:spPr>
+                </pic:pic>
+              </a:graphicData>
+            </a:graphic>
+          </wp:inline>
+        </w:drawing>
+      </w:r>
+    </w:p>
+    <w:p>
+      <w:pPr>
+        <w:pStyle w:val="22"/>
+        <w:rPr>
+          <w:lang w:val="en-US"/>
+        </w:rPr>
+      </w:pPr>
+    </w:p>
+    <w:p>
+      <w:pPr>
+        <w:pStyle w:val="22"/>
+        <w:rPr>
+          <w:lang w:val="en-US"/>
+        </w:rPr>
+      </w:pPr>
+    </w:p>
+    <w:p>
+      <w:pPr>
+        <w:pStyle w:val="22"/>
+      </w:pPr>
+      <w:r>
+        <w:rPr>
+          <w:lang w:val="en-US"/>
+        </w:rPr>
+        <w:lastRenderedPageBreak/>
+        <w:t xml:space="preserve">2.4 </w:t>
+      </w:r>
+      <w:r>
+        <w:t>Задание 4</w:t>
+      </w:r>
+    </w:p>
+    <w:p>
+      <w:pPr>
+        <w:pStyle w:val="22"/>
+        <w:rPr>
+          <w:lang w:val="en-US"/>
+        </w:rPr>
+      </w:pPr>
+      <w:r>
+        <w:rPr>
+          <w:noProof/>
+        </w:rPr>
+        <w:drawing>
+          <wp:inline distT="0" distB="0" distL="0" distR="0" wp14:anchorId="63712CD9" wp14:editId="532D0622">
+            <wp:extent cx="4124325" cy="4006614"/>
+            <wp:effectExtent l="0" t="0" r="0" b="0"/>
+            <wp:docPr id="18" name="Рисунок 18"/>
+            <wp:cNvGraphicFramePr>
+              <a:graphicFrameLocks xmlns:a="http://schemas.openxmlformats.org/drawingml/2006/main" noChangeAspect="1"/>
+            </wp:cNvGraphicFramePr>
+            <a:graphic xmlns:a="http://schemas.openxmlformats.org/drawingml/2006/main">
+              <a:graphicData uri="http://schemas.openxmlformats.org/drawingml/2006/picture">
+                <pic:pic xmlns:pic="http://schemas.openxmlformats.org/drawingml/2006/picture">
+                  <pic:nvPicPr>
+                    <pic:cNvPr id="1" name=""/>
+                    <pic:cNvPicPr/>
+                  </pic:nvPicPr>
+                  <pic:blipFill>
+                    <a:blip r:embed="rId19"/>
+                    <a:stretch>
+                      <a:fillRect/>
+                    </a:stretch>
+                  </pic:blipFill>
+                  <pic:spPr>
+                    <a:xfrm>
+                      <a:off x="0" y="0"/>
+                      <a:ext cx="4132233" cy="4014297"/>
+                    </a:xfrm>
+                    <a:prstGeom prst="rect">
+                      <a:avLst/>
+                    </a:prstGeom>
+                  </pic:spPr>
+                </pic:pic>
+              </a:graphicData>
+            </a:graphic>
+          </wp:inline>
+        </w:drawing>
+      </w:r>
+    </w:p>
+    <w:p>
+      <w:pPr>
+        <w:pStyle w:val="22"/>
+        <w:rPr>
+          <w:lang w:val="en-US"/>
+        </w:rPr>
+      </w:pPr>
+      <w:r>
+        <w:rPr>
+          <w:noProof/>
+        </w:rPr>
+        <w:drawing>
+          <wp:inline distT="0" distB="0" distL="0" distR="0" wp14:anchorId="338645D4" wp14:editId="3B9C07DF">
+            <wp:extent cx="4127838" cy="4010025"/>
+            <wp:effectExtent l="0" t="0" r="6350" b="0"/>
+            <wp:docPr id="22" name="Рисунок 22"/>
+            <wp:cNvGraphicFramePr>
+              <a:graphicFrameLocks xmlns:a="http://schemas.openxmlformats.org/drawingml/2006/main" noChangeAspect="1"/>
+            </wp:cNvGraphicFramePr>
+            <a:graphic xmlns:a="http://schemas.openxmlformats.org/drawingml/2006/main">
+              <a:graphicData uri="http://schemas.openxmlformats.org/drawingml/2006/picture">
+                <pic:pic xmlns:pic="http://schemas.openxmlformats.org/drawingml/2006/picture">
+                  <pic:nvPicPr>
+                    <pic:cNvPr id="1" name=""/>
+                    <pic:cNvPicPr/>
+                  </pic:nvPicPr>
+                  <pic:blipFill>
+                    <a:blip r:embed="rId20"/>
+                    <a:stretch>
+                      <a:fillRect/>
+                    </a:stretch>
+                  </pic:blipFill>
+                  <pic:spPr>
+                    <a:xfrm>
+                      <a:off x="0" y="0"/>
+                      <a:ext cx="4134853" cy="4016839"/>
+                    </a:xfrm>
+                    <a:prstGeom prst="rect">
+                      <a:avLst/>
+                    </a:prstGeom>
+                  </pic:spPr>
+                </pic:pic>
+              </a:graphicData>
+            </a:graphic>
+          </wp:inline>
+        </w:drawing>
+      </w:r>
+    </w:p>
+    <w:p>
+      <w:pPr>
+        <w:pStyle w:val="22"/>
+        <w:rPr>
+          <w:lang w:val="en-US"/>
+        </w:rPr>
+      </w:pPr>
+      <w:r>
+        <w:rPr>
+          <w:noProof/>
+        </w:rPr>
+        <w:lastRenderedPageBreak/>
+        <w:drawing>
+          <wp:inline distT="0" distB="0" distL="0" distR="0" wp14:anchorId="07494FA1" wp14:editId="2F26ECA2">
+            <wp:extent cx="4235690" cy="4114800"/>
+            <wp:effectExtent l="0" t="0" r="0" b="0"/>
+            <wp:docPr id="23" name="Рисунок 23"/>
+            <wp:cNvGraphicFramePr>
+              <a:graphicFrameLocks xmlns:a="http://schemas.openxmlformats.org/drawingml/2006/main" noChangeAspect="1"/>
+            </wp:cNvGraphicFramePr>
+            <a:graphic xmlns:a="http://schemas.openxmlformats.org/drawingml/2006/main">
+              <a:graphicData uri="http://schemas.openxmlformats.org/drawingml/2006/picture">
+                <pic:pic xmlns:pic="http://schemas.openxmlformats.org/drawingml/2006/picture">
+                  <pic:nvPicPr>
+                    <pic:cNvPr id="1" name=""/>
+                    <pic:cNvPicPr/>
+                  </pic:nvPicPr>
+                  <pic:blipFill>
+                    <a:blip r:embed="rId21"/>
+                    <a:stretch>
+                      <a:fillRect/>
+                    </a:stretch>
+                  </pic:blipFill>
+                  <pic:spPr>
+                    <a:xfrm>
+                      <a:off x="0" y="0"/>
+                      <a:ext cx="4245766" cy="4124588"/>
+                    </a:xfrm>
+                    <a:prstGeom prst="rect">
+                      <a:avLst/>
+                    </a:prstGeom>
+                  </pic:spPr>
+                </pic:pic>
+              </a:graphicData>
+            </a:graphic>
+          </wp:inline>
+        </w:drawing>
+      </w:r>
+    </w:p>
+    <w:p>
+      <w:pPr>
+        <w:pStyle w:val="22"/>
+        <w:rPr>
+          <w:lang w:val="en-US"/>
+        </w:rPr>
+      </w:pPr>
+    </w:p>
+    <w:p>
+      <w:pPr>
+        <w:pStyle w:val="22"/>
+        <w:rPr>
+          <w:lang w:val="en-US"/>
+        </w:rPr>
+      </w:pPr>
+    </w:p>
+    <w:p>
+      <w:pPr>
+        <w:pStyle w:val="22"/>
+        <w:rPr>
+          <w:lang w:val="en-US"/>
+        </w:rPr>
+      </w:pPr>
+    </w:p>
+    <w:p>
+      <w:pPr>
+        <w:pStyle w:val="22"/>
+        <w:rPr>
+          <w:lang w:val="en-US"/>
+        </w:rPr>
+      </w:pPr>
+    </w:p>
+    <w:p>
+      <w:pPr>
+        <w:pStyle w:val="22"/>
+        <w:rPr>
+          <w:lang w:val="en-US"/>
+        </w:rPr>
+      </w:pPr>
+    </w:p>
+    <w:p>
+      <w:pPr>
+        <w:pStyle w:val="22"/>
+        <w:rPr>
+          <w:lang w:val="en-US"/>
+        </w:rPr>
+      </w:pPr>
+    </w:p>
+    <w:p>
+      <w:pPr>
+        <w:pStyle w:val="22"/>
+        <w:rPr>
+          <w:lang w:val="en-US"/>
+        </w:rPr>
+      </w:pPr>
+    </w:p>
+    <w:p>
+      <w:pPr>
+        <w:pStyle w:val="22"/>
+        <w:rPr>
+          <w:lang w:val="en-US"/>
+        </w:rPr>
+      </w:pPr>
+    </w:p>
+    <w:p>
+      <w:pPr>
+        <w:pStyle w:val="22"/>
+        <w:rPr>
+          <w:lang w:val="en-US"/>
+        </w:rPr>
+      </w:pPr>
+    </w:p>
+    <w:p>
+      <w:pPr>
+        <w:pStyle w:val="22"/>
+        <w:rPr>
+          <w:lang w:val="en-US"/>
+        </w:rPr>
+      </w:pPr>
+    </w:p>
+    <w:p>
+      <w:pPr>
+        <w:pStyle w:val="22"/>
+        <w:rPr>
+          <w:lang w:val="en-US"/>
+        </w:rPr>
+      </w:pPr>
+    </w:p>
+    <w:p>
+      <w:pPr>
+        <w:pStyle w:val="22"/>
+        <w:rPr>
+          <w:lang w:val="en-US"/>
+        </w:rPr>
+      </w:pPr>
+    </w:p>
+    <w:p>
+      <w:pPr>
+        <w:pStyle w:val="22"/>
+        <w:rPr>
+          <w:lang w:val="en-US"/>
+        </w:rPr>
+      </w:pPr>
+    </w:p>
+    <w:p>
+      <w:pPr>
+        <w:pStyle w:val="22"/>
+        <w:rPr>
+          <w:lang w:val="en-US"/>
+        </w:rPr>
+      </w:pPr>
+    </w:p>
+    <w:p>
+      <w:pPr>
+        <w:pStyle w:val="22"/>
+        <w:rPr>
+          <w:lang w:val="en-US"/>
+        </w:rPr>
+      </w:pPr>
+    </w:p>
+    <w:p>
+      <w:pPr>
+        <w:pStyle w:val="22"/>
+      </w:pPr>
+      <w:r>
+        <w:lastRenderedPageBreak/>
+        <w:t>2.5 Задание 5</w:t>
+      </w:r>
+    </w:p>
+    <w:p>
+      <w:pPr>
+        <w:pStyle w:val="22"/>
+      </w:pPr>
+      <w:r>
+        <w:rPr>
+          <w:noProof/>
+        </w:rPr>
+        <w:drawing>
+          <wp:inline distT="0" distB="0" distL="0" distR="0" wp14:anchorId="1AE768CC" wp14:editId="333B960E">
+            <wp:extent cx="4314129" cy="4191000"/>
+            <wp:effectExtent l="0" t="0" r="0" b="0"/>
+            <wp:docPr id="24" name="Рисунок 24"/>
+            <wp:cNvGraphicFramePr>
+              <a:graphicFrameLocks xmlns:a="http://schemas.openxmlformats.org/drawingml/2006/main" noChangeAspect="1"/>
+            </wp:cNvGraphicFramePr>
+            <a:graphic xmlns:a="http://schemas.openxmlformats.org/drawingml/2006/main">
+              <a:graphicData uri="http://schemas.openxmlformats.org/drawingml/2006/picture">
+                <pic:pic xmlns:pic="http://schemas.openxmlformats.org/drawingml/2006/picture">
+                  <pic:nvPicPr>
+                    <pic:cNvPr id="1" name=""/>
+                    <pic:cNvPicPr/>
+                  </pic:nvPicPr>
+                  <pic:blipFill>
+                    <a:blip r:embed="rId22"/>
+                    <a:stretch>
+                      <a:fillRect/>
+                    </a:stretch>
+                  </pic:blipFill>
+                  <pic:spPr>
+                    <a:xfrm>
+                      <a:off x="0" y="0"/>
+                      <a:ext cx="4318711" cy="4195451"/>
+                    </a:xfrm>
+                    <a:prstGeom prst="rect">
+                      <a:avLst/>
+                    </a:prstGeom>
+                  </pic:spPr>
+                </pic:pic>
+              </a:graphicData>
+            </a:graphic>
+          </wp:inline>
+        </w:drawing>
+      </w:r>
+    </w:p>
+    <w:p>
+      <w:pPr>
+        <w:pStyle w:val="22"/>
+        <w:rPr>
+          <w:lang w:val="en-US"/>
+        </w:rPr>
+      </w:pPr>
+      <w:r>
+        <w:rPr>
+          <w:noProof/>
+        </w:rPr>
+        <w:drawing>
+          <wp:inline distT="0" distB="0" distL="0" distR="0" wp14:anchorId="1B050F86" wp14:editId="6C695F6F">
+            <wp:extent cx="4313555" cy="4190443"/>
+            <wp:effectExtent l="0" t="0" r="0" b="635"/>
+            <wp:docPr id="25" name="Рисунок 25"/>
+            <wp:cNvGraphicFramePr>
+              <a:graphicFrameLocks xmlns:a="http://schemas.openxmlformats.org/drawingml/2006/main" noChangeAspect="1"/>
+            </wp:cNvGraphicFramePr>
+            <a:graphic xmlns:a="http://schemas.openxmlformats.org/drawingml/2006/main">
+              <a:graphicData uri="http://schemas.openxmlformats.org/drawingml/2006/picture">
+                <pic:pic xmlns:pic="http://schemas.openxmlformats.org/drawingml/2006/picture">
+                  <pic:nvPicPr>
+                    <pic:cNvPr id="1" name=""/>
+                    <pic:cNvPicPr/>
+                  </pic:nvPicPr>
+                  <pic:blipFill>
+                    <a:blip r:embed="rId23"/>
+                    <a:stretch>
+                      <a:fillRect/>
+                    </a:stretch>
+                  </pic:blipFill>
+                  <pic:spPr>
+                    <a:xfrm>
+                      <a:off x="0" y="0"/>
+                      <a:ext cx="4316872" cy="4193665"/>
+                    </a:xfrm>
+                    <a:prstGeom prst="rect">
+                      <a:avLst/>
+                    </a:prstGeom>
+                  </pic:spPr>
+                </pic:pic>
+              </a:graphicData>
+            </a:graphic>
+          </wp:inline>
+        </w:drawing>
+      </w:r>
+    </w:p>
+    <w:p>
+      <w:pPr>
+        <w:pStyle w:val="22"/>
+        <w:rPr>
+          <w:lang w:val="en-US"/>
+        </w:rPr>
+      </w:pPr>
+      <w:r>
+        <w:rPr>
+          <w:noProof/>
+        </w:rPr>
+        <w:lastRenderedPageBreak/>
+        <w:drawing>
+          <wp:inline distT="0" distB="0" distL="0" distR="0" wp14:anchorId="5D5CD052" wp14:editId="32093EB1">
+            <wp:extent cx="4196471" cy="4076700"/>
+            <wp:effectExtent l="0" t="0" r="0" b="0"/>
+            <wp:docPr id="26" name="Рисунок 26"/>
+            <wp:cNvGraphicFramePr>
+              <a:graphicFrameLocks xmlns:a="http://schemas.openxmlformats.org/drawingml/2006/main" noChangeAspect="1"/>
+            </wp:cNvGraphicFramePr>
+            <a:graphic xmlns:a="http://schemas.openxmlformats.org/drawingml/2006/main">
+              <a:graphicData uri="http://schemas.openxmlformats.org/drawingml/2006/picture">
+                <pic:pic xmlns:pic="http://schemas.openxmlformats.org/drawingml/2006/picture">
+                  <pic:nvPicPr>
+                    <pic:cNvPr id="1" name=""/>
+                    <pic:cNvPicPr/>
+                  </pic:nvPicPr>
+                  <pic:blipFill>
+                    <a:blip r:embed="rId24"/>
+                    <a:stretch>
+                      <a:fillRect/>
+                    </a:stretch>
+                  </pic:blipFill>
+                  <pic:spPr>
+                    <a:xfrm>
+                      <a:off x="0" y="0"/>
+                      <a:ext cx="4203246" cy="4083281"/>
+                    </a:xfrm>
+                    <a:prstGeom prst="rect">
+                      <a:avLst/>
+                    </a:prstGeom>
+                  </pic:spPr>
+                </pic:pic>
+              </a:graphicData>
+            </a:graphic>
+          </wp:inline>
+        </w:drawing>
+      </w:r>
+    </w:p>
+    <w:p>
+      <w:pPr>
+        <w:pStyle w:val="22"/>
+        <w:rPr>
+          <w:lang w:val="en-US"/>
+        </w:rPr>
+      </w:pPr>
+      <w:r>
+        <w:rPr>
+          <w:noProof/>
+        </w:rPr>
+        <w:drawing>
+          <wp:inline distT="0" distB="0" distL="0" distR="0" wp14:anchorId="42C2527D" wp14:editId="466A104A">
+            <wp:extent cx="4216081" cy="4095750"/>
+            <wp:effectExtent l="0" t="0" r="0" b="0"/>
+            <wp:docPr id="27" name="Рисунок 27"/>
+            <wp:cNvGraphicFramePr>
+              <a:graphicFrameLocks xmlns:a="http://schemas.openxmlformats.org/drawingml/2006/main" noChangeAspect="1"/>
+            </wp:cNvGraphicFramePr>
+            <a:graphic xmlns:a="http://schemas.openxmlformats.org/drawingml/2006/main">
+              <a:graphicData uri="http://schemas.openxmlformats.org/drawingml/2006/picture">
+                <pic:pic xmlns:pic="http://schemas.openxmlformats.org/drawingml/2006/picture">
+                  <pic:nvPicPr>
+                    <pic:cNvPr id="1" name=""/>
+                    <pic:cNvPicPr/>
+                  </pic:nvPicPr>
+                  <pic:blipFill>
+                    <a:blip r:embed="rId25"/>
+                    <a:stretch>
+                      <a:fillRect/>
+                    </a:stretch>
+                  </pic:blipFill>
+                  <pic:spPr>
+                    <a:xfrm>
+                      <a:off x="0" y="0"/>
+                      <a:ext cx="4223679" cy="4103131"/>
+                    </a:xfrm>
+                    <a:prstGeom prst="rect">
+                      <a:avLst/>
+                    </a:prstGeom>
+                  </pic:spPr>
+                </pic:pic>
+              </a:graphicData>
+            </a:graphic>
+          </wp:inline>
+        </w:drawing>
+      </w:r>
+    </w:p>
+    <w:p>
+      <w:pPr>
+        <w:pStyle w:val="22"/>
+        <w:rPr>
+          <w:lang w:val="en-US"/>
+        </w:rPr>
+      </w:pPr>
+      <w:r>
+        <w:rPr>
+          <w:noProof/>
+        </w:rPr>
+        <w:lastRenderedPageBreak/>
+        <w:drawing>
+          <wp:inline distT="0" distB="0" distL="0" distR="0" wp14:anchorId="1E462ECB" wp14:editId="704A9897">
+            <wp:extent cx="5118126" cy="4972050"/>
+            <wp:effectExtent l="0" t="0" r="6350" b="0"/>
+            <wp:docPr id="28" name="Рисунок 28"/>
+            <wp:cNvGraphicFramePr>
+              <a:graphicFrameLocks xmlns:a="http://schemas.openxmlformats.org/drawingml/2006/main" noChangeAspect="1"/>
+            </wp:cNvGraphicFramePr>
+            <a:graphic xmlns:a="http://schemas.openxmlformats.org/drawingml/2006/main">
+              <a:graphicData uri="http://schemas.openxmlformats.org/drawingml/2006/picture">
+                <pic:pic xmlns:pic="http://schemas.openxmlformats.org/drawingml/2006/picture">
+                  <pic:nvPicPr>
+                    <pic:cNvPr id="1" name=""/>
+                    <pic:cNvPicPr/>
+                  </pic:nvPicPr>
+                  <pic:blipFill>
+                    <a:blip r:embed="rId26"/>
+                    <a:stretch>
+                      <a:fillRect/>
+                    </a:stretch>
+                  </pic:blipFill>
+                  <pic:spPr>
+                    <a:xfrm>
+                      <a:off x="0" y="0"/>
+                      <a:ext cx="5120415" cy="4974274"/>
+                    </a:xfrm>
+                    <a:prstGeom prst="rect">
+                      <a:avLst/>
+                    </a:prstGeom>
+                  </pic:spPr>
+                </pic:pic>
+              </a:graphicData>
+            </a:graphic>
+          </wp:inline>
+        </w:drawing>
+      </w:r>
+    </w:p>
     <w:sectPr>
-      <w:footerReference w:type="default" r:id="rId15"/>
+      <w:footerReference w:type="default" r:id="rId27"/>
       <w:pgSz w:w="11906" w:h="16838"/>
       <w:pgMar w:top="1134" w:right="850" w:bottom="1134" w:left="1701" w:header="708" w:footer="708" w:gutter="0"/>
       <w:cols w:space="708"/>

</xml_diff>